<commit_message>
Updated step 5 for 2011 data Included exercise to compare effect of averaging Updated answer document
</commit_message>
<xml_diff>
--- a/Step-5/Actual_ET_5-answer-sheet.docx
+++ b/Step-5/Actual_ET_5-answer-sheet.docx
@@ -47,7 +47,28 @@
           <w:b/>
           <w:sz w:val="32"/>
         </w:rPr>
-        <w:t xml:space="preserve"> – </w:t>
+        <w:t xml:space="preserve"> </w:t>
+      </w:r>
+      <w:r>
+        <w:rPr>
+          <w:b/>
+          <w:sz w:val="32"/>
+        </w:rPr>
+        <w:t xml:space="preserve">+ </w:t>
+      </w:r>
+      <w:r>
+        <w:rPr>
+          <w:b/>
+          <w:sz w:val="32"/>
+        </w:rPr>
+        <w:t xml:space="preserve">effect of averaging </w:t>
+      </w:r>
+      <w:r>
+        <w:rPr>
+          <w:b/>
+          <w:sz w:val="32"/>
+        </w:rPr>
+        <w:t xml:space="preserve">– </w:t>
       </w:r>
       <w:r>
         <w:rPr>
@@ -63,13 +84,14 @@
         </w:rPr>
         <w:t>5</w:t>
       </w:r>
-      <w:r>
+    </w:p>
+    <w:p>
+      <w:pPr>
         <w:rPr>
           <w:b/>
           <w:sz w:val="32"/>
         </w:rPr>
-        <w:br/>
-      </w:r>
+      </w:pPr>
       <w:r>
         <w:rPr>
           <w:b/>
@@ -111,7 +133,13 @@
           <w:tcPr>
             <w:tcW w:w="6403" w:type="dxa"/>
           </w:tcPr>
-          <w:p/>
+          <w:p>
+            <w:permStart w:id="2097179758" w:edGrp="everyone"/>
+            <w:r>
+              <w:t xml:space="preserve">  </w:t>
+            </w:r>
+            <w:permEnd w:id="2097179758"/>
+          </w:p>
         </w:tc>
       </w:tr>
     </w:tbl>
@@ -136,17 +164,8 @@
           <w:b/>
           <w:bCs/>
         </w:rPr>
-        <w:t xml:space="preserve">At the end of this practical, upload this document to the Brightspace </w:t>
-      </w:r>
-      <w:proofErr w:type="gramStart"/>
-      <w:r>
-        <w:rPr>
-          <w:b/>
-          <w:bCs/>
-        </w:rPr>
-        <w:t>assignment</w:t>
-      </w:r>
-      <w:proofErr w:type="gramEnd"/>
+        <w:t>At the end of this practical, upload this document to the Brightspace assignment</w:t>
+      </w:r>
     </w:p>
     <w:bookmarkEnd w:id="0"/>
     <w:p>
@@ -326,6 +345,9 @@
             <w:tcW w:w="2263" w:type="dxa"/>
           </w:tcPr>
           <w:p>
+            <w:permStart w:id="321587564" w:edGrp="everyone" w:colFirst="1" w:colLast="1"/>
+            <w:permStart w:id="1319502479" w:edGrp="everyone" w:colFirst="2" w:colLast="2"/>
+            <w:permStart w:id="895251871" w:edGrp="everyone" w:colFirst="3" w:colLast="3"/>
             <w:proofErr w:type="spellStart"/>
             <w:r>
               <w:t>f_</w:t>
@@ -372,6 +394,12 @@
             <w:tcW w:w="2263" w:type="dxa"/>
           </w:tcPr>
           <w:p>
+            <w:permStart w:id="213795961" w:edGrp="everyone" w:colFirst="1" w:colLast="1"/>
+            <w:permStart w:id="1489506637" w:edGrp="everyone" w:colFirst="2" w:colLast="2"/>
+            <w:permStart w:id="386213937" w:edGrp="everyone" w:colFirst="3" w:colLast="3"/>
+            <w:permEnd w:id="321587564"/>
+            <w:permEnd w:id="1319502479"/>
+            <w:permEnd w:id="895251871"/>
             <w:proofErr w:type="spellStart"/>
             <w:r>
               <w:t>f_ra</w:t>
@@ -407,6 +435,12 @@
             <w:tcW w:w="2263" w:type="dxa"/>
           </w:tcPr>
           <w:p>
+            <w:permStart w:id="1870288874" w:edGrp="everyone" w:colFirst="1" w:colLast="1"/>
+            <w:permStart w:id="795240205" w:edGrp="everyone" w:colFirst="2" w:colLast="2"/>
+            <w:permStart w:id="1779701213" w:edGrp="everyone" w:colFirst="3" w:colLast="3"/>
+            <w:permEnd w:id="213795961"/>
+            <w:permEnd w:id="1489506637"/>
+            <w:permEnd w:id="386213937"/>
             <w:proofErr w:type="spellStart"/>
             <w:r>
               <w:t>f_PM</w:t>
@@ -436,6 +470,9 @@
           <w:p/>
         </w:tc>
       </w:tr>
+      <w:permEnd w:id="1870288874"/>
+      <w:permEnd w:id="795240205"/>
+      <w:permEnd w:id="1779701213"/>
     </w:tbl>
     <w:p/>
     <w:p>
@@ -465,7 +502,7 @@
         <w:t xml:space="preserve"> with different methods (201</w:t>
       </w:r>
       <w:r>
-        <w:t>4</w:t>
+        <w:t>1</w:t>
       </w:r>
       <w:r>
         <w:t xml:space="preserve"> data)</w:t>
@@ -501,7 +538,23 @@
           <w:tcPr>
             <w:tcW w:w="9016" w:type="dxa"/>
           </w:tcPr>
-          <w:p/>
+          <w:p>
+            <w:permStart w:id="1779180762" w:edGrp="everyone"/>
+            <w:r>
+              <w:t xml:space="preserve">     </w:t>
+            </w:r>
+          </w:p>
+          <w:permEnd w:id="1779180762"/>
+          <w:p>
+            <w:r>
+              <w:t xml:space="preserve">  </w:t>
+            </w:r>
+          </w:p>
+          <w:p>
+            <w:r>
+              <w:t xml:space="preserve">  </w:t>
+            </w:r>
+          </w:p>
         </w:tc>
       </w:tr>
     </w:tbl>
@@ -520,7 +573,7 @@
         <w:t>Explore the different methods (201</w:t>
       </w:r>
       <w:r>
-        <w:t>4</w:t>
+        <w:t>1</w:t>
       </w:r>
       <w:r>
         <w:t xml:space="preserve"> data)</w:t>
@@ -542,16 +595,29 @@
             <w:tcW w:w="2689" w:type="dxa"/>
           </w:tcPr>
           <w:p>
-            <w:r>
-              <w:t xml:space="preserve">How do each of the methods vary, and can you link those variations to </w:t>
-            </w:r>
-            <w:proofErr w:type="gramStart"/>
-            <w:r>
-              <w:t>the  meteorological</w:t>
-            </w:r>
-            <w:proofErr w:type="gramEnd"/>
-            <w:r>
-              <w:t xml:space="preserve"> conditions </w:t>
+            <w:permStart w:id="212599641" w:edGrp="everyone" w:colFirst="1" w:colLast="1"/>
+            <w:r>
+              <w:t>How do each of the methods vary, and can you link those variations to the</w:t>
+            </w:r>
+            <w:r>
+              <w:t xml:space="preserve"> </w:t>
+            </w:r>
+            <w:r>
+              <w:t>meteorological conditions</w:t>
+            </w:r>
+            <w:r>
+              <w:t>.</w:t>
+            </w:r>
+          </w:p>
+          <w:p>
+            <w:r>
+              <w:t xml:space="preserve">Include </w:t>
+            </w:r>
+            <w:r>
+              <w:t>graphs to illustrate your point.</w:t>
+            </w:r>
+            <w:r>
+              <w:t xml:space="preserve"> </w:t>
             </w:r>
           </w:p>
           <w:p/>
@@ -572,10 +638,17 @@
             <w:tcW w:w="2689" w:type="dxa"/>
           </w:tcPr>
           <w:p>
+            <w:permStart w:id="1315984287" w:edGrp="everyone" w:colFirst="1" w:colLast="1"/>
+            <w:permEnd w:id="212599641"/>
             <w:r>
               <w:t>How do the three methods differ (in which direction, at which moments) and which properties of the different methods could explain those difference?</w:t>
             </w:r>
           </w:p>
+          <w:p>
+            <w:r>
+              <w:t>Include graphs to illustrate your point.</w:t>
+            </w:r>
+          </w:p>
           <w:p/>
         </w:tc>
         <w:tc>
@@ -585,6 +658,7 @@
           <w:p/>
         </w:tc>
       </w:tr>
+      <w:permEnd w:id="1315984287"/>
     </w:tbl>
     <w:p/>
     <w:p>
@@ -604,13 +678,12 @@
         <w:t>(201</w:t>
       </w:r>
       <w:r>
-        <w:t>4</w:t>
+        <w:t>1</w:t>
       </w:r>
       <w:r>
         <w:t xml:space="preserve"> data)</w:t>
       </w:r>
     </w:p>
-    <w:p/>
     <w:tbl>
       <w:tblPr>
         <w:tblStyle w:val="TableGrid"/>
@@ -630,11 +703,22 @@
             <w:pPr>
               <w:spacing w:after="200" w:line="302" w:lineRule="auto"/>
             </w:pPr>
-            <w:r>
-              <w:t xml:space="preserve">Are the results of Priestley-Taylor or Penman-Monteith closer to the actual ET? </w:t>
-            </w:r>
-          </w:p>
-          <w:p/>
+            <w:permStart w:id="1133731007" w:edGrp="everyone" w:colFirst="1" w:colLast="1"/>
+            <w:r>
+              <w:t>Are the results of Priestley-Taylor or Penman-Monteith closer to the actual ET</w:t>
+            </w:r>
+            <w:r>
+              <w:t xml:space="preserve"> than </w:t>
+            </w:r>
+            <w:proofErr w:type="spellStart"/>
+            <w:r>
+              <w:t>Makkink</w:t>
+            </w:r>
+            <w:proofErr w:type="spellEnd"/>
+            <w:r>
+              <w:t xml:space="preserve">? </w:t>
+            </w:r>
+          </w:p>
         </w:tc>
         <w:tc>
           <w:tcPr>
@@ -652,33 +736,110 @@
             <w:pPr>
               <w:spacing w:after="200" w:line="302" w:lineRule="auto"/>
             </w:pPr>
+            <w:permStart w:id="661597077" w:edGrp="everyone" w:colFirst="1" w:colLast="1"/>
+            <w:permEnd w:id="1133731007"/>
             <w:r>
               <w:t>On which moments?</w:t>
             </w:r>
           </w:p>
-        </w:tc>
-        <w:tc>
-          <w:tcPr>
-            <w:tcW w:w="6327" w:type="dxa"/>
-          </w:tcPr>
-          <w:p/>
-        </w:tc>
-      </w:tr>
-      <w:tr>
-        <w:tc>
-          <w:tcPr>
-            <w:tcW w:w="2689" w:type="dxa"/>
-          </w:tcPr>
           <w:p>
             <w:pPr>
               <w:spacing w:after="200" w:line="302" w:lineRule="auto"/>
             </w:pPr>
             <w:r>
+              <w:t>Include graphs to illustrate your point.</w:t>
+            </w:r>
+          </w:p>
+        </w:tc>
+        <w:tc>
+          <w:tcPr>
+            <w:tcW w:w="6327" w:type="dxa"/>
+          </w:tcPr>
+          <w:p/>
+        </w:tc>
+      </w:tr>
+      <w:tr>
+        <w:tc>
+          <w:tcPr>
+            <w:tcW w:w="2689" w:type="dxa"/>
+          </w:tcPr>
+          <w:p>
+            <w:pPr>
+              <w:spacing w:after="200" w:line="302" w:lineRule="auto"/>
+            </w:pPr>
+            <w:permStart w:id="909380362" w:edGrp="everyone" w:colFirst="1" w:colLast="1"/>
+            <w:permEnd w:id="661597077"/>
+            <w:r>
               <w:t>What could be the explanation?</w:t>
             </w:r>
           </w:p>
+        </w:tc>
+        <w:tc>
+          <w:tcPr>
+            <w:tcW w:w="6327" w:type="dxa"/>
+          </w:tcPr>
           <w:p/>
         </w:tc>
+      </w:tr>
+      <w:permEnd w:id="909380362"/>
+    </w:tbl>
+    <w:p/>
+    <w:p>
+      <w:pPr>
+        <w:pStyle w:val="Heading1"/>
+        <w:numPr>
+          <w:ilvl w:val="0"/>
+          <w:numId w:val="5"/>
+        </w:numPr>
+        <w:ind w:hanging="720"/>
+      </w:pPr>
+      <w:r>
+        <w:t xml:space="preserve">Compare the different methods to actual ET of grass </w:t>
+      </w:r>
+      <w:r>
+        <w:br/>
+        <w:t>(2011 data</w:t>
+      </w:r>
+      <w:r>
+        <w:t xml:space="preserve">: </w:t>
+      </w:r>
+      <w:proofErr w:type="gramStart"/>
+      <w:r>
+        <w:t>30 minute</w:t>
+      </w:r>
+      <w:proofErr w:type="gramEnd"/>
+      <w:r>
+        <w:t xml:space="preserve"> average fluxes</w:t>
+      </w:r>
+      <w:r>
+        <w:t>)</w:t>
+      </w:r>
+    </w:p>
+    <w:tbl>
+      <w:tblPr>
+        <w:tblStyle w:val="TableGrid"/>
+        <w:tblW w:w="0" w:type="auto"/>
+        <w:tblLook w:val="04A0" w:firstRow="1" w:lastRow="0" w:firstColumn="1" w:lastColumn="0" w:noHBand="0" w:noVBand="1"/>
+      </w:tblPr>
+      <w:tblGrid>
+        <w:gridCol w:w="2689"/>
+        <w:gridCol w:w="6327"/>
+      </w:tblGrid>
+      <w:tr>
+        <w:tc>
+          <w:tcPr>
+            <w:tcW w:w="2689" w:type="dxa"/>
+          </w:tcPr>
+          <w:p>
+            <w:pPr>
+              <w:spacing w:after="200" w:line="302" w:lineRule="auto"/>
+            </w:pPr>
+            <w:permStart w:id="965353381" w:edGrp="everyone" w:colFirst="1" w:colLast="1"/>
+            <w:r>
+              <w:t>How do the three methods compare to each other.</w:t>
+            </w:r>
+          </w:p>
+        </w:tc>
         <w:tc>
           <w:tcPr>
             <w:tcW w:w="6327" w:type="dxa"/>
@@ -686,6 +847,178 @@
           <w:p/>
         </w:tc>
       </w:tr>
+      <w:tr>
+        <w:tc>
+          <w:tcPr>
+            <w:tcW w:w="2689" w:type="dxa"/>
+          </w:tcPr>
+          <w:p>
+            <w:pPr>
+              <w:spacing w:after="200" w:line="302" w:lineRule="auto"/>
+            </w:pPr>
+            <w:permStart w:id="2073109345" w:edGrp="everyone" w:colFirst="1" w:colLast="1"/>
+            <w:permEnd w:id="965353381"/>
+            <w:r>
+              <w:t>On which moments?</w:t>
+            </w:r>
+          </w:p>
+          <w:p>
+            <w:pPr>
+              <w:spacing w:after="200" w:line="302" w:lineRule="auto"/>
+            </w:pPr>
+            <w:r>
+              <w:lastRenderedPageBreak/>
+              <w:t>Include graphs to illustrate your point.</w:t>
+            </w:r>
+          </w:p>
+        </w:tc>
+        <w:tc>
+          <w:tcPr>
+            <w:tcW w:w="6327" w:type="dxa"/>
+          </w:tcPr>
+          <w:p/>
+        </w:tc>
+      </w:tr>
+      <w:tr>
+        <w:tc>
+          <w:tcPr>
+            <w:tcW w:w="2689" w:type="dxa"/>
+          </w:tcPr>
+          <w:p>
+            <w:pPr>
+              <w:spacing w:after="200" w:line="302" w:lineRule="auto"/>
+            </w:pPr>
+            <w:permStart w:id="140329577" w:edGrp="everyone" w:colFirst="1" w:colLast="1"/>
+            <w:permEnd w:id="2073109345"/>
+            <w:r>
+              <w:t>What could be the explanation?</w:t>
+            </w:r>
+          </w:p>
+        </w:tc>
+        <w:tc>
+          <w:tcPr>
+            <w:tcW w:w="6327" w:type="dxa"/>
+          </w:tcPr>
+          <w:p/>
+        </w:tc>
+      </w:tr>
+      <w:permEnd w:id="140329577"/>
+    </w:tbl>
+    <w:p/>
+    <w:p/>
+    <w:p>
+      <w:pPr>
+        <w:pStyle w:val="Heading1"/>
+        <w:numPr>
+          <w:ilvl w:val="0"/>
+          <w:numId w:val="5"/>
+        </w:numPr>
+        <w:ind w:hanging="720"/>
+      </w:pPr>
+      <w:r>
+        <w:t>Does the order of averaging matter (</w:t>
+      </w:r>
+      <w:r>
+        <w:t>fluxes based on daily mean data, or daily mean fluxes based on 30-minute data)</w:t>
+      </w:r>
+      <w:r>
+        <w:t xml:space="preserve"> </w:t>
+      </w:r>
+      <w:r>
+        <w:br/>
+        <w:t>(2011 data)</w:t>
+      </w:r>
+    </w:p>
+    <w:tbl>
+      <w:tblPr>
+        <w:tblStyle w:val="TableGrid"/>
+        <w:tblW w:w="0" w:type="auto"/>
+        <w:tblLook w:val="04A0" w:firstRow="1" w:lastRow="0" w:firstColumn="1" w:lastColumn="0" w:noHBand="0" w:noVBand="1"/>
+      </w:tblPr>
+      <w:tblGrid>
+        <w:gridCol w:w="2887"/>
+        <w:gridCol w:w="6129"/>
+      </w:tblGrid>
+      <w:tr>
+        <w:tc>
+          <w:tcPr>
+            <w:tcW w:w="2689" w:type="dxa"/>
+          </w:tcPr>
+          <w:p>
+            <w:pPr>
+              <w:spacing w:after="200" w:line="302" w:lineRule="auto"/>
+            </w:pPr>
+            <w:permStart w:id="1381112745" w:edGrp="everyone" w:colFirst="1" w:colLast="1"/>
+            <w:r>
+              <w:t xml:space="preserve">How do </w:t>
+            </w:r>
+            <w:r>
+              <w:t>the Penman-Monteith fluxes with the two averaging methods compare?</w:t>
+            </w:r>
+          </w:p>
+        </w:tc>
+        <w:tc>
+          <w:tcPr>
+            <w:tcW w:w="6327" w:type="dxa"/>
+          </w:tcPr>
+          <w:p/>
+        </w:tc>
+      </w:tr>
+      <w:tr>
+        <w:tc>
+          <w:tcPr>
+            <w:tcW w:w="2689" w:type="dxa"/>
+          </w:tcPr>
+          <w:p>
+            <w:pPr>
+              <w:spacing w:after="200" w:line="302" w:lineRule="auto"/>
+            </w:pPr>
+            <w:permStart w:id="1055281712" w:edGrp="everyone" w:colFirst="1" w:colLast="1"/>
+            <w:permEnd w:id="1381112745"/>
+            <w:r>
+              <w:t>When do they differ, when are they close? Or is the difference/correspondence consistent?</w:t>
+            </w:r>
+          </w:p>
+          <w:p>
+            <w:pPr>
+              <w:spacing w:after="200" w:line="302" w:lineRule="auto"/>
+            </w:pPr>
+            <w:r>
+              <w:t>Include graphs to illustrate your point.</w:t>
+            </w:r>
+          </w:p>
+        </w:tc>
+        <w:tc>
+          <w:tcPr>
+            <w:tcW w:w="6327" w:type="dxa"/>
+          </w:tcPr>
+          <w:p/>
+        </w:tc>
+      </w:tr>
+      <w:tr>
+        <w:tc>
+          <w:tcPr>
+            <w:tcW w:w="2689" w:type="dxa"/>
+          </w:tcPr>
+          <w:p>
+            <w:pPr>
+              <w:spacing w:after="200" w:line="302" w:lineRule="auto"/>
+            </w:pPr>
+            <w:permStart w:id="609235221" w:edGrp="everyone" w:colFirst="1" w:colLast="1"/>
+            <w:permEnd w:id="1055281712"/>
+            <w:r>
+              <w:t>What could be the explanation?</w:t>
+            </w:r>
+          </w:p>
+        </w:tc>
+        <w:tc>
+          <w:tcPr>
+            <w:tcW w:w="6327" w:type="dxa"/>
+          </w:tcPr>
+          <w:p/>
+        </w:tc>
+      </w:tr>
+      <w:permEnd w:id="609235221"/>
     </w:tbl>
     <w:p/>
     <w:sectPr>
@@ -1589,7 +1922,10 @@
   <w:style w:type="paragraph" w:default="1" w:styleId="Normal">
     <w:name w:val="Normal"/>
     <w:qFormat/>
-    <w:rsid w:val="00264E98"/>
+    <w:rsid w:val="006875E5"/>
+    <w:pPr>
+      <w:jc w:val="both"/>
+    </w:pPr>
     <w:rPr>
       <w:sz w:val="20"/>
     </w:rPr>

</xml_diff>